<commit_message>
Knit a pdf document by default
</commit_message>
<xml_diff>
--- a/analysis/templates/template.docx
+++ b/analysis/templates/template.docx
@@ -1,10 +1,10 @@
 
 <file path=word/document.xml><?xml version="1.0" encoding="utf-8"?>
-<w:document xmlns:wpc="http://schemas.microsoft.com/office/word/2010/wordprocessingCanvas" xmlns:mc="http://schemas.openxmlformats.org/markup-compatibility/2006" xmlns:o="urn:schemas-microsoft-com:office:office" xmlns:r="http://schemas.openxmlformats.org/officeDocument/2006/relationships" xmlns:m="http://schemas.openxmlformats.org/officeDocument/2006/math" xmlns:v="urn:schemas-microsoft-com:vml" xmlns:wp14="http://schemas.microsoft.com/office/word/2010/wordprocessingDrawing" xmlns:wp="http://schemas.openxmlformats.org/drawingml/2006/wordprocessingDrawing" xmlns:w10="urn:schemas-microsoft-com:office:word" xmlns:w="http://schemas.openxmlformats.org/wordprocessingml/2006/main" xmlns:w14="http://schemas.microsoft.com/office/word/2010/wordml" xmlns:wpg="http://schemas.microsoft.com/office/word/2010/wordprocessingGroup" xmlns:wpi="http://schemas.microsoft.com/office/word/2010/wordprocessingInk" xmlns:wne="http://schemas.microsoft.com/office/word/2006/wordml" xmlns:wps="http://schemas.microsoft.com/office/word/2010/wordprocessingShape" mc:Ignorable="w14 wp14">
+<w:document xmlns:ve="http://schemas.openxmlformats.org/markup-compatibility/2006" xmlns:o="urn:schemas-microsoft-com:office:office" xmlns:r="http://schemas.openxmlformats.org/officeDocument/2006/relationships" xmlns:m="http://schemas.openxmlformats.org/officeDocument/2006/math" xmlns:v="urn:schemas-microsoft-com:vml" xmlns:wp="http://schemas.openxmlformats.org/drawingml/2006/wordprocessingDrawing" xmlns:w10="urn:schemas-microsoft-com:office:word" xmlns:w="http://schemas.openxmlformats.org/wordprocessingml/2006/main" xmlns:wne="http://schemas.microsoft.com/office/word/2006/wordml">
   <w:body>
     <w:p>
       <w:pPr>
-        <w:pStyle w:val="Title"/>
+        <w:pStyle w:val="Titre"/>
       </w:pPr>
       <w:r>
         <w:t>My title</w:t>
@@ -43,20 +43,24 @@
       <w:r>
         <w:t>My abstract</w:t>
       </w:r>
+      <w:bookmarkStart w:id="1" w:name="heading-1"/>
+      <w:bookmarkEnd w:id="1"/>
+      <w:r>
+        <w:br w:type="page"/>
+      </w:r>
     </w:p>
     <w:p>
       <w:pPr>
-        <w:pStyle w:val="Heading1"/>
-      </w:pPr>
-      <w:bookmarkStart w:id="1" w:name="heading-1"/>
-      <w:bookmarkEnd w:id="1"/>
-      <w:r>
+        <w:pStyle w:val="Titre1"/>
+      </w:pPr>
+      <w:r>
+        <w:lastRenderedPageBreak/>
         <w:t>Heading 1</w:t>
       </w:r>
     </w:p>
     <w:p>
       <w:pPr>
-        <w:pStyle w:val="Heading2"/>
+        <w:pStyle w:val="Titre2"/>
       </w:pPr>
       <w:bookmarkStart w:id="2" w:name="heading-2"/>
       <w:bookmarkEnd w:id="2"/>
@@ -66,7 +70,7 @@
     </w:p>
     <w:p>
       <w:pPr>
-        <w:pStyle w:val="Heading3"/>
+        <w:pStyle w:val="Titre3"/>
       </w:pPr>
       <w:bookmarkStart w:id="3" w:name="heading-3"/>
       <w:bookmarkEnd w:id="3"/>
@@ -76,7 +80,7 @@
     </w:p>
     <w:p>
       <w:pPr>
-        <w:pStyle w:val="Heading4"/>
+        <w:pStyle w:val="Titre4"/>
       </w:pPr>
       <w:bookmarkStart w:id="4" w:name="heading-4"/>
       <w:bookmarkEnd w:id="4"/>
@@ -86,12 +90,11 @@
     </w:p>
     <w:p>
       <w:pPr>
-        <w:pStyle w:val="Heading5"/>
+        <w:pStyle w:val="Titre5"/>
       </w:pPr>
       <w:bookmarkStart w:id="5" w:name="heading-5---this-is-for-the-page-break-w"/>
       <w:bookmarkEnd w:id="5"/>
       <w:r>
-        <w:lastRenderedPageBreak/>
         <w:t>Heading 5 - this is for the page break with MS Word</w:t>
       </w:r>
     </w:p>
@@ -161,7 +164,7 @@
     </w:p>
     <w:p>
       <w:pPr>
-        <w:pStyle w:val="BodyText"/>
+        <w:pStyle w:val="Corpsdetexte"/>
       </w:pPr>
       <w:r>
         <w:t>Now knit this doc, and edit the styles in the resulting docx file. Then rename as ‘template’ and use this in the yml:</w:t>
@@ -206,15 +209,15 @@
     </w:p>
     <w:p>
       <w:pPr>
-        <w:pStyle w:val="BodyText"/>
+        <w:pStyle w:val="Corpsdetexte"/>
       </w:pPr>
       <w:r>
         <w:t xml:space="preserve">See here for more information: </w:t>
       </w:r>
-      <w:hyperlink r:id="rId9">
+      <w:hyperlink r:id="rId8">
         <w:r>
           <w:rPr>
-            <w:rStyle w:val="Hyperlink"/>
+            <w:rStyle w:val="Lienhypertexte"/>
           </w:rPr>
           <w:t>http://rmarkdown.rstudio.com/articles_docx.html</w:t>
         </w:r>
@@ -223,7 +226,6 @@
     <w:sectPr>
       <w:pgSz w:w="12240" w:h="15840"/>
       <w:pgMar w:top="1440" w:right="1440" w:bottom="1440" w:left="1440" w:header="720" w:footer="720" w:gutter="0"/>
-      <w:lnNumType w:countBy="1" w:restart="continuous"/>
       <w:cols w:space="720"/>
       <w:docGrid w:linePitch="326"/>
     </w:sectPr>
@@ -232,8 +234,8 @@
 </file>
 
 <file path=word/endnotes.xml><?xml version="1.0" encoding="utf-8"?>
-<w:endnotes xmlns:wpc="http://schemas.microsoft.com/office/word/2010/wordprocessingCanvas" xmlns:mc="http://schemas.openxmlformats.org/markup-compatibility/2006" xmlns:o="urn:schemas-microsoft-com:office:office" xmlns:r="http://schemas.openxmlformats.org/officeDocument/2006/relationships" xmlns:m="http://schemas.openxmlformats.org/officeDocument/2006/math" xmlns:v="urn:schemas-microsoft-com:vml" xmlns:wp14="http://schemas.microsoft.com/office/word/2010/wordprocessingDrawing" xmlns:wp="http://schemas.openxmlformats.org/drawingml/2006/wordprocessingDrawing" xmlns:w10="urn:schemas-microsoft-com:office:word" xmlns:w="http://schemas.openxmlformats.org/wordprocessingml/2006/main" xmlns:w14="http://schemas.microsoft.com/office/word/2010/wordml" xmlns:wpg="http://schemas.microsoft.com/office/word/2010/wordprocessingGroup" xmlns:wpi="http://schemas.microsoft.com/office/word/2010/wordprocessingInk" xmlns:wne="http://schemas.microsoft.com/office/word/2006/wordml" xmlns:wps="http://schemas.microsoft.com/office/word/2010/wordprocessingShape" mc:Ignorable="w14 wp14">
-  <w:endnote w:type="separator" w:id="-1">
+<w:endnotes xmlns:ve="http://schemas.openxmlformats.org/markup-compatibility/2006" xmlns:o="urn:schemas-microsoft-com:office:office" xmlns:r="http://schemas.openxmlformats.org/officeDocument/2006/relationships" xmlns:m="http://schemas.openxmlformats.org/officeDocument/2006/math" xmlns:v="urn:schemas-microsoft-com:vml" xmlns:wp="http://schemas.openxmlformats.org/drawingml/2006/wordprocessingDrawing" xmlns:w10="urn:schemas-microsoft-com:office:word" xmlns:w="http://schemas.openxmlformats.org/wordprocessingml/2006/main" xmlns:wne="http://schemas.microsoft.com/office/word/2006/wordml">
+  <w:endnote w:type="separator" w:id="0">
     <w:p>
       <w:pPr>
         <w:spacing w:after="0"/>
@@ -243,7 +245,7 @@
       </w:r>
     </w:p>
   </w:endnote>
-  <w:endnote w:type="continuationSeparator" w:id="0">
+  <w:endnote w:type="continuationSeparator" w:id="1">
     <w:p>
       <w:pPr>
         <w:spacing w:after="0"/>
@@ -257,15 +259,15 @@
 </file>
 
 <file path=word/footnotes.xml><?xml version="1.0" encoding="utf-8"?>
-<w:footnotes xmlns:wpc="http://schemas.microsoft.com/office/word/2010/wordprocessingCanvas" xmlns:mc="http://schemas.openxmlformats.org/markup-compatibility/2006" xmlns:o="urn:schemas-microsoft-com:office:office" xmlns:r="http://schemas.openxmlformats.org/officeDocument/2006/relationships" xmlns:m="http://schemas.openxmlformats.org/officeDocument/2006/math" xmlns:v="urn:schemas-microsoft-com:vml" xmlns:wp14="http://schemas.microsoft.com/office/word/2010/wordprocessingDrawing" xmlns:wp="http://schemas.openxmlformats.org/drawingml/2006/wordprocessingDrawing" xmlns:w10="urn:schemas-microsoft-com:office:word" xmlns:w="http://schemas.openxmlformats.org/wordprocessingml/2006/main" xmlns:w14="http://schemas.microsoft.com/office/word/2010/wordml" xmlns:wpg="http://schemas.microsoft.com/office/word/2010/wordprocessingGroup" xmlns:wpi="http://schemas.microsoft.com/office/word/2010/wordprocessingInk" xmlns:wne="http://schemas.microsoft.com/office/word/2006/wordml" xmlns:wps="http://schemas.microsoft.com/office/word/2010/wordprocessingShape" mc:Ignorable="w14 wp14">
-  <w:footnote w:type="separator" w:id="-1">
+<w:footnotes xmlns:ve="http://schemas.openxmlformats.org/markup-compatibility/2006" xmlns:o="urn:schemas-microsoft-com:office:office" xmlns:r="http://schemas.openxmlformats.org/officeDocument/2006/relationships" xmlns:m="http://schemas.openxmlformats.org/officeDocument/2006/math" xmlns:v="urn:schemas-microsoft-com:vml" xmlns:wp="http://schemas.openxmlformats.org/drawingml/2006/wordprocessingDrawing" xmlns:w10="urn:schemas-microsoft-com:office:word" xmlns:w="http://schemas.openxmlformats.org/wordprocessingml/2006/main" xmlns:wne="http://schemas.microsoft.com/office/word/2006/wordml">
+  <w:footnote w:type="separator" w:id="0">
     <w:p>
       <w:r>
         <w:separator/>
       </w:r>
     </w:p>
   </w:footnote>
-  <w:footnote w:type="continuationSeparator" w:id="0">
+  <w:footnote w:type="continuationSeparator" w:id="1">
     <w:p>
       <w:r>
         <w:continuationSeparator/>
@@ -276,7 +278,7 @@
 </file>
 
 <file path=word/numbering.xml><?xml version="1.0" encoding="utf-8"?>
-<w:numbering xmlns:wpc="http://schemas.microsoft.com/office/word/2010/wordprocessingCanvas" xmlns:mc="http://schemas.openxmlformats.org/markup-compatibility/2006" xmlns:o="urn:schemas-microsoft-com:office:office" xmlns:r="http://schemas.openxmlformats.org/officeDocument/2006/relationships" xmlns:m="http://schemas.openxmlformats.org/officeDocument/2006/math" xmlns:v="urn:schemas-microsoft-com:vml" xmlns:wp14="http://schemas.microsoft.com/office/word/2010/wordprocessingDrawing" xmlns:wp="http://schemas.openxmlformats.org/drawingml/2006/wordprocessingDrawing" xmlns:w10="urn:schemas-microsoft-com:office:word" xmlns:w="http://schemas.openxmlformats.org/wordprocessingml/2006/main" xmlns:w14="http://schemas.microsoft.com/office/word/2010/wordml" xmlns:wpg="http://schemas.microsoft.com/office/word/2010/wordprocessingGroup" xmlns:wpi="http://schemas.microsoft.com/office/word/2010/wordprocessingInk" xmlns:wne="http://schemas.microsoft.com/office/word/2006/wordml" xmlns:wps="http://schemas.microsoft.com/office/word/2010/wordprocessingShape" mc:Ignorable="w14 wp14">
+<w:numbering xmlns:ve="http://schemas.openxmlformats.org/markup-compatibility/2006" xmlns:o="urn:schemas-microsoft-com:office:office" xmlns:r="http://schemas.openxmlformats.org/officeDocument/2006/relationships" xmlns:m="http://schemas.openxmlformats.org/officeDocument/2006/math" xmlns:v="urn:schemas-microsoft-com:vml" xmlns:wp="http://schemas.openxmlformats.org/drawingml/2006/wordprocessingDrawing" xmlns:w10="urn:schemas-microsoft-com:office:word" xmlns:w="http://schemas.openxmlformats.org/wordprocessingml/2006/main" xmlns:wne="http://schemas.microsoft.com/office/word/2006/wordml">
   <w:abstractNum w:abstractNumId="0">
     <w:nsid w:val="95C299B2"/>
     <w:multiLevelType w:val="multilevel"/>
@@ -551,6 +553,191 @@
       <w:numFmt w:val="decimal"/>
       <w:lvlText w:val=""/>
       <w:lvlJc w:val="left"/>
+    </w:lvl>
+  </w:abstractNum>
+  <w:abstractNum w:abstractNumId="3">
+    <w:nsid w:val="FFFFFF7C"/>
+    <w:multiLevelType w:val="singleLevel"/>
+    <w:tmpl w:val="0C30EBBE"/>
+    <w:lvl w:ilvl="0">
+      <w:start w:val="1"/>
+      <w:numFmt w:val="decimal"/>
+      <w:lvlText w:val="%1."/>
+      <w:lvlJc w:val="left"/>
+      <w:pPr>
+        <w:tabs>
+          <w:tab w:val="num" w:pos="1492"/>
+        </w:tabs>
+        <w:ind w:left="1492" w:hanging="360"/>
+      </w:pPr>
+    </w:lvl>
+  </w:abstractNum>
+  <w:abstractNum w:abstractNumId="4">
+    <w:nsid w:val="FFFFFF7D"/>
+    <w:multiLevelType w:val="singleLevel"/>
+    <w:tmpl w:val="DFAEC9D2"/>
+    <w:lvl w:ilvl="0">
+      <w:start w:val="1"/>
+      <w:numFmt w:val="decimal"/>
+      <w:lvlText w:val="%1."/>
+      <w:lvlJc w:val="left"/>
+      <w:pPr>
+        <w:tabs>
+          <w:tab w:val="num" w:pos="1209"/>
+        </w:tabs>
+        <w:ind w:left="1209" w:hanging="360"/>
+      </w:pPr>
+    </w:lvl>
+  </w:abstractNum>
+  <w:abstractNum w:abstractNumId="5">
+    <w:nsid w:val="FFFFFF7E"/>
+    <w:multiLevelType w:val="singleLevel"/>
+    <w:tmpl w:val="FF0AE91A"/>
+    <w:lvl w:ilvl="0">
+      <w:start w:val="1"/>
+      <w:numFmt w:val="decimal"/>
+      <w:lvlText w:val="%1."/>
+      <w:lvlJc w:val="left"/>
+      <w:pPr>
+        <w:tabs>
+          <w:tab w:val="num" w:pos="926"/>
+        </w:tabs>
+        <w:ind w:left="926" w:hanging="360"/>
+      </w:pPr>
+    </w:lvl>
+  </w:abstractNum>
+  <w:abstractNum w:abstractNumId="6">
+    <w:nsid w:val="FFFFFF7F"/>
+    <w:multiLevelType w:val="singleLevel"/>
+    <w:tmpl w:val="0B68CE86"/>
+    <w:lvl w:ilvl="0">
+      <w:start w:val="1"/>
+      <w:numFmt w:val="decimal"/>
+      <w:lvlText w:val="%1."/>
+      <w:lvlJc w:val="left"/>
+      <w:pPr>
+        <w:tabs>
+          <w:tab w:val="num" w:pos="643"/>
+        </w:tabs>
+        <w:ind w:left="643" w:hanging="360"/>
+      </w:pPr>
+    </w:lvl>
+  </w:abstractNum>
+  <w:abstractNum w:abstractNumId="7">
+    <w:nsid w:val="FFFFFF80"/>
+    <w:multiLevelType w:val="singleLevel"/>
+    <w:tmpl w:val="1B46D584"/>
+    <w:lvl w:ilvl="0">
+      <w:start w:val="1"/>
+      <w:numFmt w:val="bullet"/>
+      <w:lvlText w:val=""/>
+      <w:lvlJc w:val="left"/>
+      <w:pPr>
+        <w:tabs>
+          <w:tab w:val="num" w:pos="1492"/>
+        </w:tabs>
+        <w:ind w:left="1492" w:hanging="360"/>
+      </w:pPr>
+      <w:rPr>
+        <w:rFonts w:ascii="Symbol" w:hAnsi="Symbol" w:hint="default"/>
+      </w:rPr>
+    </w:lvl>
+  </w:abstractNum>
+  <w:abstractNum w:abstractNumId="8">
+    <w:nsid w:val="FFFFFF81"/>
+    <w:multiLevelType w:val="singleLevel"/>
+    <w:tmpl w:val="0E448ACA"/>
+    <w:lvl w:ilvl="0">
+      <w:start w:val="1"/>
+      <w:numFmt w:val="bullet"/>
+      <w:lvlText w:val=""/>
+      <w:lvlJc w:val="left"/>
+      <w:pPr>
+        <w:tabs>
+          <w:tab w:val="num" w:pos="1209"/>
+        </w:tabs>
+        <w:ind w:left="1209" w:hanging="360"/>
+      </w:pPr>
+      <w:rPr>
+        <w:rFonts w:ascii="Symbol" w:hAnsi="Symbol" w:hint="default"/>
+      </w:rPr>
+    </w:lvl>
+  </w:abstractNum>
+  <w:abstractNum w:abstractNumId="9">
+    <w:nsid w:val="FFFFFF82"/>
+    <w:multiLevelType w:val="singleLevel"/>
+    <w:tmpl w:val="12709CFA"/>
+    <w:lvl w:ilvl="0">
+      <w:start w:val="1"/>
+      <w:numFmt w:val="bullet"/>
+      <w:lvlText w:val=""/>
+      <w:lvlJc w:val="left"/>
+      <w:pPr>
+        <w:tabs>
+          <w:tab w:val="num" w:pos="926"/>
+        </w:tabs>
+        <w:ind w:left="926" w:hanging="360"/>
+      </w:pPr>
+      <w:rPr>
+        <w:rFonts w:ascii="Symbol" w:hAnsi="Symbol" w:hint="default"/>
+      </w:rPr>
+    </w:lvl>
+  </w:abstractNum>
+  <w:abstractNum w:abstractNumId="10">
+    <w:nsid w:val="FFFFFF83"/>
+    <w:multiLevelType w:val="singleLevel"/>
+    <w:tmpl w:val="B17A24CE"/>
+    <w:lvl w:ilvl="0">
+      <w:start w:val="1"/>
+      <w:numFmt w:val="bullet"/>
+      <w:lvlText w:val=""/>
+      <w:lvlJc w:val="left"/>
+      <w:pPr>
+        <w:tabs>
+          <w:tab w:val="num" w:pos="643"/>
+        </w:tabs>
+        <w:ind w:left="643" w:hanging="360"/>
+      </w:pPr>
+      <w:rPr>
+        <w:rFonts w:ascii="Symbol" w:hAnsi="Symbol" w:hint="default"/>
+      </w:rPr>
+    </w:lvl>
+  </w:abstractNum>
+  <w:abstractNum w:abstractNumId="11">
+    <w:nsid w:val="FFFFFF88"/>
+    <w:multiLevelType w:val="singleLevel"/>
+    <w:tmpl w:val="C2888AE8"/>
+    <w:lvl w:ilvl="0">
+      <w:start w:val="1"/>
+      <w:numFmt w:val="decimal"/>
+      <w:lvlText w:val="%1."/>
+      <w:lvlJc w:val="left"/>
+      <w:pPr>
+        <w:tabs>
+          <w:tab w:val="num" w:pos="360"/>
+        </w:tabs>
+        <w:ind w:left="360" w:hanging="360"/>
+      </w:pPr>
+    </w:lvl>
+  </w:abstractNum>
+  <w:abstractNum w:abstractNumId="12">
+    <w:nsid w:val="FFFFFF89"/>
+    <w:multiLevelType w:val="singleLevel"/>
+    <w:tmpl w:val="42AE8A3C"/>
+    <w:lvl w:ilvl="0">
+      <w:start w:val="1"/>
+      <w:numFmt w:val="bullet"/>
+      <w:lvlText w:val=""/>
+      <w:lvlJc w:val="left"/>
+      <w:pPr>
+        <w:tabs>
+          <w:tab w:val="num" w:pos="360"/>
+        </w:tabs>
+        <w:ind w:left="360" w:hanging="360"/>
+      </w:pPr>
+      <w:rPr>
+        <w:rFonts w:ascii="Symbol" w:hAnsi="Symbol" w:hint="default"/>
+      </w:rPr>
     </w:lvl>
   </w:abstractNum>
   <w:num w:numId="1">
@@ -562,11 +749,41 @@
   <w:num w:numId="3">
     <w:abstractNumId w:val="0"/>
   </w:num>
+  <w:num w:numId="4">
+    <w:abstractNumId w:val="11"/>
+  </w:num>
+  <w:num w:numId="5">
+    <w:abstractNumId w:val="6"/>
+  </w:num>
+  <w:num w:numId="6">
+    <w:abstractNumId w:val="5"/>
+  </w:num>
+  <w:num w:numId="7">
+    <w:abstractNumId w:val="4"/>
+  </w:num>
+  <w:num w:numId="8">
+    <w:abstractNumId w:val="3"/>
+  </w:num>
+  <w:num w:numId="9">
+    <w:abstractNumId w:val="12"/>
+  </w:num>
+  <w:num w:numId="10">
+    <w:abstractNumId w:val="10"/>
+  </w:num>
+  <w:num w:numId="11">
+    <w:abstractNumId w:val="9"/>
+  </w:num>
+  <w:num w:numId="12">
+    <w:abstractNumId w:val="8"/>
+  </w:num>
+  <w:num w:numId="13">
+    <w:abstractNumId w:val="7"/>
+  </w:num>
 </w:numbering>
 </file>
 
 <file path=word/styles.xml><?xml version="1.0" encoding="utf-8"?>
-<w:styles xmlns:mc="http://schemas.openxmlformats.org/markup-compatibility/2006" xmlns:r="http://schemas.openxmlformats.org/officeDocument/2006/relationships" xmlns:w="http://schemas.openxmlformats.org/wordprocessingml/2006/main" xmlns:w14="http://schemas.microsoft.com/office/word/2010/wordml" mc:Ignorable="w14">
+<w:styles xmlns:r="http://schemas.openxmlformats.org/officeDocument/2006/relationships" xmlns:w="http://schemas.openxmlformats.org/wordprocessingml/2006/main">
   <w:docDefaults>
     <w:rPrDefault>
       <w:rPr>
@@ -586,13 +803,15 @@
   <w:style w:type="paragraph" w:default="1" w:styleId="Normal">
     <w:name w:val="Normal"/>
     <w:qFormat/>
-  </w:style>
-  <w:style w:type="paragraph" w:styleId="Heading1">
+    <w:rsid w:val="00C76655"/>
+  </w:style>
+  <w:style w:type="paragraph" w:styleId="Titre1">
     <w:name w:val="heading 1"/>
     <w:basedOn w:val="Normal"/>
-    <w:next w:val="BodyText"/>
+    <w:next w:val="Corpsdetexte"/>
     <w:uiPriority w:val="9"/>
     <w:qFormat/>
+    <w:rsid w:val="00C76655"/>
     <w:pPr>
       <w:keepNext/>
       <w:keepLines/>
@@ -608,13 +827,14 @@
       <w:szCs w:val="32"/>
     </w:rPr>
   </w:style>
-  <w:style w:type="paragraph" w:styleId="Heading2">
+  <w:style w:type="paragraph" w:styleId="Titre2">
     <w:name w:val="heading 2"/>
     <w:basedOn w:val="Normal"/>
-    <w:next w:val="BodyText"/>
+    <w:next w:val="Corpsdetexte"/>
     <w:uiPriority w:val="9"/>
     <w:unhideWhenUsed/>
     <w:qFormat/>
+    <w:rsid w:val="00C76655"/>
     <w:pPr>
       <w:keepNext/>
       <w:keepLines/>
@@ -630,13 +850,14 @@
       <w:szCs w:val="32"/>
     </w:rPr>
   </w:style>
-  <w:style w:type="paragraph" w:styleId="Heading3">
+  <w:style w:type="paragraph" w:styleId="Titre3">
     <w:name w:val="heading 3"/>
     <w:basedOn w:val="Normal"/>
-    <w:next w:val="BodyText"/>
+    <w:next w:val="Corpsdetexte"/>
     <w:uiPriority w:val="9"/>
     <w:unhideWhenUsed/>
     <w:qFormat/>
+    <w:rsid w:val="00C76655"/>
     <w:pPr>
       <w:keepNext/>
       <w:keepLines/>
@@ -652,13 +873,14 @@
       <w:szCs w:val="28"/>
     </w:rPr>
   </w:style>
-  <w:style w:type="paragraph" w:styleId="Heading4">
+  <w:style w:type="paragraph" w:styleId="Titre4">
     <w:name w:val="heading 4"/>
     <w:basedOn w:val="Normal"/>
-    <w:next w:val="BodyText"/>
+    <w:next w:val="Corpsdetexte"/>
     <w:uiPriority w:val="9"/>
     <w:unhideWhenUsed/>
     <w:qFormat/>
+    <w:rsid w:val="00C76655"/>
     <w:pPr>
       <w:keepNext/>
       <w:keepLines/>
@@ -672,10 +894,10 @@
       <w:color w:val="4F81BD" w:themeColor="accent1"/>
     </w:rPr>
   </w:style>
-  <w:style w:type="paragraph" w:styleId="Heading5">
+  <w:style w:type="paragraph" w:styleId="Titre5">
     <w:name w:val="heading 5"/>
     <w:basedOn w:val="Normal"/>
-    <w:next w:val="BodyText"/>
+    <w:next w:val="Corpsdetexte"/>
     <w:uiPriority w:val="9"/>
     <w:unhideWhenUsed/>
     <w:qFormat/>
@@ -695,13 +917,14 @@
       <w:sz w:val="16"/>
     </w:rPr>
   </w:style>
-  <w:style w:type="paragraph" w:styleId="Heading6">
+  <w:style w:type="paragraph" w:styleId="Titre6">
     <w:name w:val="heading 6"/>
     <w:basedOn w:val="Normal"/>
-    <w:next w:val="BodyText"/>
+    <w:next w:val="Corpsdetexte"/>
     <w:uiPriority w:val="9"/>
     <w:unhideWhenUsed/>
     <w:qFormat/>
+    <w:rsid w:val="00C76655"/>
     <w:pPr>
       <w:keepNext/>
       <w:keepLines/>
@@ -713,17 +936,18 @@
       <w:color w:val="4F81BD" w:themeColor="accent1"/>
     </w:rPr>
   </w:style>
-  <w:style w:type="character" w:default="1" w:styleId="DefaultParagraphFont">
+  <w:style w:type="character" w:default="1" w:styleId="Policepardfaut">
     <w:name w:val="Default Paragraph Font"/>
     <w:uiPriority w:val="1"/>
     <w:semiHidden/>
     <w:unhideWhenUsed/>
   </w:style>
-  <w:style w:type="table" w:default="1" w:styleId="TableNormal">
+  <w:style w:type="table" w:default="1" w:styleId="TableauNormal">
     <w:name w:val="Normal Table"/>
     <w:uiPriority w:val="99"/>
     <w:semiHidden/>
     <w:unhideWhenUsed/>
+    <w:qFormat/>
     <w:tblPr>
       <w:tblInd w:w="0" w:type="dxa"/>
       <w:tblCellMar>
@@ -734,39 +958,45 @@
       </w:tblCellMar>
     </w:tblPr>
   </w:style>
-  <w:style w:type="numbering" w:default="1" w:styleId="NoList">
+  <w:style w:type="numbering" w:default="1" w:styleId="Aucuneliste">
     <w:name w:val="No List"/>
     <w:uiPriority w:val="99"/>
     <w:semiHidden/>
     <w:unhideWhenUsed/>
   </w:style>
-  <w:style w:type="paragraph" w:styleId="BodyText">
+  <w:style w:type="paragraph" w:styleId="Corpsdetexte">
     <w:name w:val="Body Text"/>
     <w:basedOn w:val="Normal"/>
-    <w:qFormat/>
-    <w:pPr>
-      <w:spacing w:before="180" w:after="180"/>
+    <w:link w:val="CorpsdetexteCar"/>
+    <w:qFormat/>
+    <w:rsid w:val="00087E86"/>
+    <w:pPr>
+      <w:spacing w:before="180" w:after="180" w:line="480" w:lineRule="auto"/>
+      <w:jc w:val="both"/>
     </w:pPr>
   </w:style>
   <w:style w:type="paragraph" w:customStyle="1" w:styleId="FirstParagraph">
     <w:name w:val="First Paragraph"/>
-    <w:basedOn w:val="BodyText"/>
-    <w:next w:val="BodyText"/>
-    <w:qFormat/>
+    <w:basedOn w:val="Corpsdetexte"/>
+    <w:next w:val="Corpsdetexte"/>
+    <w:qFormat/>
+    <w:rsid w:val="00C76655"/>
   </w:style>
   <w:style w:type="paragraph" w:customStyle="1" w:styleId="Compact">
     <w:name w:val="Compact"/>
-    <w:basedOn w:val="BodyText"/>
-    <w:qFormat/>
+    <w:basedOn w:val="Corpsdetexte"/>
+    <w:qFormat/>
+    <w:rsid w:val="00C76655"/>
     <w:pPr>
       <w:spacing w:before="36" w:after="36"/>
     </w:pPr>
   </w:style>
-  <w:style w:type="paragraph" w:styleId="Title">
+  <w:style w:type="paragraph" w:styleId="Titre">
     <w:name w:val="Title"/>
     <w:basedOn w:val="Normal"/>
-    <w:next w:val="BodyText"/>
-    <w:qFormat/>
+    <w:next w:val="Corpsdetexte"/>
+    <w:qFormat/>
+    <w:rsid w:val="00C76655"/>
     <w:pPr>
       <w:keepNext/>
       <w:keepLines/>
@@ -782,11 +1012,12 @@
       <w:szCs w:val="36"/>
     </w:rPr>
   </w:style>
-  <w:style w:type="paragraph" w:styleId="Subtitle">
+  <w:style w:type="paragraph" w:styleId="Sous-titre">
     <w:name w:val="Subtitle"/>
-    <w:basedOn w:val="Title"/>
-    <w:next w:val="BodyText"/>
-    <w:qFormat/>
+    <w:basedOn w:val="Titre"/>
+    <w:next w:val="Corpsdetexte"/>
+    <w:qFormat/>
+    <w:rsid w:val="00C76655"/>
     <w:pPr>
       <w:spacing w:before="240"/>
     </w:pPr>
@@ -797,8 +1028,9 @@
   </w:style>
   <w:style w:type="paragraph" w:customStyle="1" w:styleId="Author">
     <w:name w:val="Author"/>
-    <w:next w:val="BodyText"/>
-    <w:qFormat/>
+    <w:next w:val="Corpsdetexte"/>
+    <w:qFormat/>
+    <w:rsid w:val="00C76655"/>
     <w:pPr>
       <w:keepNext/>
       <w:keepLines/>
@@ -807,8 +1039,9 @@
   </w:style>
   <w:style w:type="paragraph" w:styleId="Date">
     <w:name w:val="Date"/>
-    <w:next w:val="BodyText"/>
-    <w:qFormat/>
+    <w:next w:val="Corpsdetexte"/>
+    <w:qFormat/>
+    <w:rsid w:val="00C76655"/>
     <w:pPr>
       <w:keepNext/>
       <w:keepLines/>
@@ -818,30 +1051,34 @@
   <w:style w:type="paragraph" w:customStyle="1" w:styleId="Abstract">
     <w:name w:val="Abstract"/>
     <w:basedOn w:val="Normal"/>
-    <w:next w:val="BodyText"/>
-    <w:qFormat/>
+    <w:next w:val="Corpsdetexte"/>
+    <w:qFormat/>
+    <w:rsid w:val="0033698B"/>
     <w:pPr>
       <w:keepNext/>
       <w:keepLines/>
-      <w:spacing w:before="300" w:after="300"/>
+      <w:spacing w:before="300" w:after="300" w:line="480" w:lineRule="auto"/>
+      <w:jc w:val="both"/>
     </w:pPr>
     <w:rPr>
       <w:sz w:val="20"/>
       <w:szCs w:val="20"/>
     </w:rPr>
   </w:style>
-  <w:style w:type="paragraph" w:styleId="Bibliography">
+  <w:style w:type="paragraph" w:styleId="Bibliographie">
     <w:name w:val="Bibliography"/>
     <w:basedOn w:val="Normal"/>
     <w:qFormat/>
-  </w:style>
-  <w:style w:type="paragraph" w:styleId="BlockText">
+    <w:rsid w:val="00C76655"/>
+  </w:style>
+  <w:style w:type="paragraph" w:styleId="Normalcentr">
     <w:name w:val="Block Text"/>
-    <w:basedOn w:val="BodyText"/>
-    <w:next w:val="BodyText"/>
+    <w:basedOn w:val="Corpsdetexte"/>
+    <w:next w:val="Corpsdetexte"/>
     <w:uiPriority w:val="9"/>
     <w:unhideWhenUsed/>
     <w:qFormat/>
+    <w:rsid w:val="00C76655"/>
     <w:pPr>
       <w:spacing w:before="100" w:after="100"/>
     </w:pPr>
@@ -852,17 +1089,26 @@
       <w:szCs w:val="20"/>
     </w:rPr>
   </w:style>
-  <w:style w:type="paragraph" w:styleId="FootnoteText">
+  <w:style w:type="paragraph" w:styleId="Notedebasdepage">
     <w:name w:val="footnote text"/>
     <w:basedOn w:val="Normal"/>
     <w:uiPriority w:val="9"/>
     <w:unhideWhenUsed/>
     <w:qFormat/>
+    <w:rsid w:val="00087E86"/>
+    <w:pPr>
+      <w:spacing w:line="480" w:lineRule="auto"/>
+      <w:jc w:val="both"/>
+    </w:pPr>
+    <w:rPr>
+      <w:sz w:val="20"/>
+    </w:rPr>
   </w:style>
   <w:style w:type="paragraph" w:customStyle="1" w:styleId="DefinitionTerm">
     <w:name w:val="Definition Term"/>
     <w:basedOn w:val="Normal"/>
     <w:next w:val="Definition"/>
+    <w:rsid w:val="00C76655"/>
     <w:pPr>
       <w:keepNext/>
       <w:keepLines/>
@@ -875,11 +1121,13 @@
   <w:style w:type="paragraph" w:customStyle="1" w:styleId="Definition">
     <w:name w:val="Definition"/>
     <w:basedOn w:val="Normal"/>
-  </w:style>
-  <w:style w:type="paragraph" w:styleId="Caption">
+    <w:rsid w:val="00C76655"/>
+  </w:style>
+  <w:style w:type="paragraph" w:styleId="Lgende">
     <w:name w:val="caption"/>
     <w:basedOn w:val="Normal"/>
-    <w:link w:val="CaptionChar"/>
+    <w:link w:val="LgendeCar"/>
+    <w:rsid w:val="00C76655"/>
     <w:pPr>
       <w:spacing w:after="120"/>
     </w:pPr>
@@ -889,61 +1137,73 @@
   </w:style>
   <w:style w:type="paragraph" w:customStyle="1" w:styleId="TableCaption">
     <w:name w:val="Table Caption"/>
-    <w:basedOn w:val="Caption"/>
+    <w:basedOn w:val="Lgende"/>
+    <w:rsid w:val="00C76655"/>
     <w:pPr>
       <w:keepNext/>
     </w:pPr>
   </w:style>
   <w:style w:type="paragraph" w:customStyle="1" w:styleId="ImageCaption">
     <w:name w:val="Image Caption"/>
-    <w:basedOn w:val="Caption"/>
+    <w:basedOn w:val="Lgende"/>
+    <w:rsid w:val="00C76655"/>
   </w:style>
   <w:style w:type="paragraph" w:customStyle="1" w:styleId="Figure">
     <w:name w:val="Figure"/>
     <w:basedOn w:val="Normal"/>
+    <w:rsid w:val="0071207F"/>
+    <w:pPr>
+      <w:spacing w:before="200"/>
+    </w:pPr>
   </w:style>
   <w:style w:type="paragraph" w:customStyle="1" w:styleId="FigurewithCaption">
     <w:name w:val="Figure with Caption"/>
     <w:basedOn w:val="Figure"/>
+    <w:rsid w:val="00C76655"/>
     <w:pPr>
       <w:keepNext/>
     </w:pPr>
   </w:style>
-  <w:style w:type="character" w:customStyle="1" w:styleId="CaptionChar">
-    <w:name w:val="Caption Char"/>
-    <w:basedOn w:val="DefaultParagraphFont"/>
-    <w:link w:val="Caption"/>
+  <w:style w:type="character" w:customStyle="1" w:styleId="LgendeCar">
+    <w:name w:val="Légende Car"/>
+    <w:basedOn w:val="Policepardfaut"/>
+    <w:link w:val="Lgende"/>
+    <w:rsid w:val="00C76655"/>
   </w:style>
   <w:style w:type="character" w:customStyle="1" w:styleId="VerbatimChar">
     <w:name w:val="Verbatim Char"/>
-    <w:basedOn w:val="CaptionChar"/>
+    <w:basedOn w:val="LgendeCar"/>
     <w:link w:val="SourceCode"/>
-    <w:rPr>
-      <w:rFonts w:ascii="Consolas" w:hAnsi="Consolas"/>
-      <w:sz w:val="22"/>
-    </w:rPr>
-  </w:style>
-  <w:style w:type="character" w:styleId="FootnoteReference">
+    <w:rsid w:val="00C76655"/>
+    <w:rPr>
+      <w:rFonts w:ascii="Consolas" w:hAnsi="Consolas"/>
+      <w:sz w:val="22"/>
+    </w:rPr>
+  </w:style>
+  <w:style w:type="character" w:styleId="Appelnotedebasdep">
     <w:name w:val="footnote reference"/>
-    <w:basedOn w:val="CaptionChar"/>
+    <w:basedOn w:val="LgendeCar"/>
+    <w:rsid w:val="00C76655"/>
     <w:rPr>
       <w:vertAlign w:val="superscript"/>
     </w:rPr>
   </w:style>
-  <w:style w:type="character" w:styleId="Hyperlink">
+  <w:style w:type="character" w:styleId="Lienhypertexte">
     <w:name w:val="Hyperlink"/>
-    <w:basedOn w:val="CaptionChar"/>
+    <w:basedOn w:val="LgendeCar"/>
+    <w:rsid w:val="00C76655"/>
     <w:rPr>
       <w:color w:val="4F81BD" w:themeColor="accent1"/>
     </w:rPr>
   </w:style>
-  <w:style w:type="paragraph" w:styleId="TOCHeading">
+  <w:style w:type="paragraph" w:styleId="En-ttedetabledesmatires">
     <w:name w:val="TOC Heading"/>
-    <w:basedOn w:val="Heading1"/>
-    <w:next w:val="BodyText"/>
+    <w:basedOn w:val="Titre1"/>
+    <w:next w:val="Corpsdetexte"/>
     <w:uiPriority w:val="39"/>
     <w:unhideWhenUsed/>
     <w:qFormat/>
+    <w:rsid w:val="00C76655"/>
     <w:pPr>
       <w:spacing w:before="240" w:line="259" w:lineRule="auto"/>
       <w:outlineLvl w:val="9"/>
@@ -958,6 +1218,7 @@
     <w:name w:val="Source Code"/>
     <w:basedOn w:val="Normal"/>
     <w:link w:val="VerbatimChar"/>
+    <w:rsid w:val="00C76655"/>
     <w:pPr>
       <w:shd w:val="clear" w:color="auto" w:fill="F8F8F8"/>
       <w:wordWrap w:val="0"/>
@@ -966,6 +1227,7 @@
   <w:style w:type="character" w:customStyle="1" w:styleId="KeywordTok">
     <w:name w:val="KeywordTok"/>
     <w:basedOn w:val="VerbatimChar"/>
+    <w:rsid w:val="00C76655"/>
     <w:rPr>
       <w:rFonts w:ascii="Consolas" w:hAnsi="Consolas"/>
       <w:b/>
@@ -977,6 +1239,7 @@
   <w:style w:type="character" w:customStyle="1" w:styleId="DataTypeTok">
     <w:name w:val="DataTypeTok"/>
     <w:basedOn w:val="VerbatimChar"/>
+    <w:rsid w:val="00C76655"/>
     <w:rPr>
       <w:rFonts w:ascii="Consolas" w:hAnsi="Consolas"/>
       <w:color w:val="204A87"/>
@@ -987,6 +1250,7 @@
   <w:style w:type="character" w:customStyle="1" w:styleId="DecValTok">
     <w:name w:val="DecValTok"/>
     <w:basedOn w:val="VerbatimChar"/>
+    <w:rsid w:val="00C76655"/>
     <w:rPr>
       <w:rFonts w:ascii="Consolas" w:hAnsi="Consolas"/>
       <w:color w:val="0000CF"/>
@@ -997,6 +1261,7 @@
   <w:style w:type="character" w:customStyle="1" w:styleId="BaseNTok">
     <w:name w:val="BaseNTok"/>
     <w:basedOn w:val="VerbatimChar"/>
+    <w:rsid w:val="00C76655"/>
     <w:rPr>
       <w:rFonts w:ascii="Consolas" w:hAnsi="Consolas"/>
       <w:color w:val="0000CF"/>
@@ -1007,6 +1272,7 @@
   <w:style w:type="character" w:customStyle="1" w:styleId="FloatTok">
     <w:name w:val="FloatTok"/>
     <w:basedOn w:val="VerbatimChar"/>
+    <w:rsid w:val="00C76655"/>
     <w:rPr>
       <w:rFonts w:ascii="Consolas" w:hAnsi="Consolas"/>
       <w:color w:val="0000CF"/>
@@ -1017,6 +1283,7 @@
   <w:style w:type="character" w:customStyle="1" w:styleId="ConstantTok">
     <w:name w:val="ConstantTok"/>
     <w:basedOn w:val="VerbatimChar"/>
+    <w:rsid w:val="00C76655"/>
     <w:rPr>
       <w:rFonts w:ascii="Consolas" w:hAnsi="Consolas"/>
       <w:color w:val="000000"/>
@@ -1027,6 +1294,7 @@
   <w:style w:type="character" w:customStyle="1" w:styleId="CharTok">
     <w:name w:val="CharTok"/>
     <w:basedOn w:val="VerbatimChar"/>
+    <w:rsid w:val="00C76655"/>
     <w:rPr>
       <w:rFonts w:ascii="Consolas" w:hAnsi="Consolas"/>
       <w:color w:val="4E9A06"/>
@@ -1037,6 +1305,7 @@
   <w:style w:type="character" w:customStyle="1" w:styleId="SpecialCharTok">
     <w:name w:val="SpecialCharTok"/>
     <w:basedOn w:val="VerbatimChar"/>
+    <w:rsid w:val="00C76655"/>
     <w:rPr>
       <w:rFonts w:ascii="Consolas" w:hAnsi="Consolas"/>
       <w:color w:val="000000"/>
@@ -1047,6 +1316,7 @@
   <w:style w:type="character" w:customStyle="1" w:styleId="StringTok">
     <w:name w:val="StringTok"/>
     <w:basedOn w:val="VerbatimChar"/>
+    <w:rsid w:val="00C76655"/>
     <w:rPr>
       <w:rFonts w:ascii="Consolas" w:hAnsi="Consolas"/>
       <w:color w:val="4E9A06"/>
@@ -1057,6 +1327,7 @@
   <w:style w:type="character" w:customStyle="1" w:styleId="VerbatimStringTok">
     <w:name w:val="VerbatimStringTok"/>
     <w:basedOn w:val="VerbatimChar"/>
+    <w:rsid w:val="00C76655"/>
     <w:rPr>
       <w:rFonts w:ascii="Consolas" w:hAnsi="Consolas"/>
       <w:color w:val="4E9A06"/>
@@ -1067,6 +1338,7 @@
   <w:style w:type="character" w:customStyle="1" w:styleId="SpecialStringTok">
     <w:name w:val="SpecialStringTok"/>
     <w:basedOn w:val="VerbatimChar"/>
+    <w:rsid w:val="00C76655"/>
     <w:rPr>
       <w:rFonts w:ascii="Consolas" w:hAnsi="Consolas"/>
       <w:color w:val="4E9A06"/>
@@ -1077,6 +1349,7 @@
   <w:style w:type="character" w:customStyle="1" w:styleId="ImportTok">
     <w:name w:val="ImportTok"/>
     <w:basedOn w:val="VerbatimChar"/>
+    <w:rsid w:val="00C76655"/>
     <w:rPr>
       <w:rFonts w:ascii="Consolas" w:hAnsi="Consolas"/>
       <w:sz w:val="22"/>
@@ -1086,6 +1359,7 @@
   <w:style w:type="character" w:customStyle="1" w:styleId="CommentTok">
     <w:name w:val="CommentTok"/>
     <w:basedOn w:val="VerbatimChar"/>
+    <w:rsid w:val="00C76655"/>
     <w:rPr>
       <w:rFonts w:ascii="Consolas" w:hAnsi="Consolas"/>
       <w:i/>
@@ -1097,6 +1371,7 @@
   <w:style w:type="character" w:customStyle="1" w:styleId="DocumentationTok">
     <w:name w:val="DocumentationTok"/>
     <w:basedOn w:val="VerbatimChar"/>
+    <w:rsid w:val="00C76655"/>
     <w:rPr>
       <w:rFonts w:ascii="Consolas" w:hAnsi="Consolas"/>
       <w:b/>
@@ -1109,6 +1384,7 @@
   <w:style w:type="character" w:customStyle="1" w:styleId="AnnotationTok">
     <w:name w:val="AnnotationTok"/>
     <w:basedOn w:val="VerbatimChar"/>
+    <w:rsid w:val="00C76655"/>
     <w:rPr>
       <w:rFonts w:ascii="Consolas" w:hAnsi="Consolas"/>
       <w:b/>
@@ -1121,6 +1397,7 @@
   <w:style w:type="character" w:customStyle="1" w:styleId="CommentVarTok">
     <w:name w:val="CommentVarTok"/>
     <w:basedOn w:val="VerbatimChar"/>
+    <w:rsid w:val="00C76655"/>
     <w:rPr>
       <w:rFonts w:ascii="Consolas" w:hAnsi="Consolas"/>
       <w:b/>
@@ -1133,6 +1410,7 @@
   <w:style w:type="character" w:customStyle="1" w:styleId="OtherTok">
     <w:name w:val="OtherTok"/>
     <w:basedOn w:val="VerbatimChar"/>
+    <w:rsid w:val="00C76655"/>
     <w:rPr>
       <w:rFonts w:ascii="Consolas" w:hAnsi="Consolas"/>
       <w:color w:val="8F5902"/>
@@ -1143,6 +1421,7 @@
   <w:style w:type="character" w:customStyle="1" w:styleId="FunctionTok">
     <w:name w:val="FunctionTok"/>
     <w:basedOn w:val="VerbatimChar"/>
+    <w:rsid w:val="00C76655"/>
     <w:rPr>
       <w:rFonts w:ascii="Consolas" w:hAnsi="Consolas"/>
       <w:color w:val="000000"/>
@@ -1153,6 +1432,7 @@
   <w:style w:type="character" w:customStyle="1" w:styleId="VariableTok">
     <w:name w:val="VariableTok"/>
     <w:basedOn w:val="VerbatimChar"/>
+    <w:rsid w:val="00C76655"/>
     <w:rPr>
       <w:rFonts w:ascii="Consolas" w:hAnsi="Consolas"/>
       <w:color w:val="000000"/>
@@ -1163,6 +1443,7 @@
   <w:style w:type="character" w:customStyle="1" w:styleId="ControlFlowTok">
     <w:name w:val="ControlFlowTok"/>
     <w:basedOn w:val="VerbatimChar"/>
+    <w:rsid w:val="00C76655"/>
     <w:rPr>
       <w:rFonts w:ascii="Consolas" w:hAnsi="Consolas"/>
       <w:b/>
@@ -1174,6 +1455,7 @@
   <w:style w:type="character" w:customStyle="1" w:styleId="OperatorTok">
     <w:name w:val="OperatorTok"/>
     <w:basedOn w:val="VerbatimChar"/>
+    <w:rsid w:val="00C76655"/>
     <w:rPr>
       <w:rFonts w:ascii="Consolas" w:hAnsi="Consolas"/>
       <w:b/>
@@ -1185,6 +1467,7 @@
   <w:style w:type="character" w:customStyle="1" w:styleId="BuiltInTok">
     <w:name w:val="BuiltInTok"/>
     <w:basedOn w:val="VerbatimChar"/>
+    <w:rsid w:val="00C76655"/>
     <w:rPr>
       <w:rFonts w:ascii="Consolas" w:hAnsi="Consolas"/>
       <w:sz w:val="22"/>
@@ -1194,6 +1477,7 @@
   <w:style w:type="character" w:customStyle="1" w:styleId="ExtensionTok">
     <w:name w:val="ExtensionTok"/>
     <w:basedOn w:val="VerbatimChar"/>
+    <w:rsid w:val="00C76655"/>
     <w:rPr>
       <w:rFonts w:ascii="Consolas" w:hAnsi="Consolas"/>
       <w:sz w:val="22"/>
@@ -1203,6 +1487,7 @@
   <w:style w:type="character" w:customStyle="1" w:styleId="PreprocessorTok">
     <w:name w:val="PreprocessorTok"/>
     <w:basedOn w:val="VerbatimChar"/>
+    <w:rsid w:val="00C76655"/>
     <w:rPr>
       <w:rFonts w:ascii="Consolas" w:hAnsi="Consolas"/>
       <w:i/>
@@ -1214,6 +1499,7 @@
   <w:style w:type="character" w:customStyle="1" w:styleId="AttributeTok">
     <w:name w:val="AttributeTok"/>
     <w:basedOn w:val="VerbatimChar"/>
+    <w:rsid w:val="00C76655"/>
     <w:rPr>
       <w:rFonts w:ascii="Consolas" w:hAnsi="Consolas"/>
       <w:color w:val="C4A000"/>
@@ -1224,6 +1510,7 @@
   <w:style w:type="character" w:customStyle="1" w:styleId="RegionMarkerTok">
     <w:name w:val="RegionMarkerTok"/>
     <w:basedOn w:val="VerbatimChar"/>
+    <w:rsid w:val="00C76655"/>
     <w:rPr>
       <w:rFonts w:ascii="Consolas" w:hAnsi="Consolas"/>
       <w:sz w:val="22"/>
@@ -1233,6 +1520,7 @@
   <w:style w:type="character" w:customStyle="1" w:styleId="InformationTok">
     <w:name w:val="InformationTok"/>
     <w:basedOn w:val="VerbatimChar"/>
+    <w:rsid w:val="00C76655"/>
     <w:rPr>
       <w:rFonts w:ascii="Consolas" w:hAnsi="Consolas"/>
       <w:b/>
@@ -1245,6 +1533,7 @@
   <w:style w:type="character" w:customStyle="1" w:styleId="WarningTok">
     <w:name w:val="WarningTok"/>
     <w:basedOn w:val="VerbatimChar"/>
+    <w:rsid w:val="00C76655"/>
     <w:rPr>
       <w:rFonts w:ascii="Consolas" w:hAnsi="Consolas"/>
       <w:b/>
@@ -1257,6 +1546,7 @@
   <w:style w:type="character" w:customStyle="1" w:styleId="AlertTok">
     <w:name w:val="AlertTok"/>
     <w:basedOn w:val="VerbatimChar"/>
+    <w:rsid w:val="00C76655"/>
     <w:rPr>
       <w:rFonts w:ascii="Consolas" w:hAnsi="Consolas"/>
       <w:color w:val="EF2929"/>
@@ -1267,6 +1557,7 @@
   <w:style w:type="character" w:customStyle="1" w:styleId="ErrorTok">
     <w:name w:val="ErrorTok"/>
     <w:basedOn w:val="VerbatimChar"/>
+    <w:rsid w:val="00C76655"/>
     <w:rPr>
       <w:rFonts w:ascii="Consolas" w:hAnsi="Consolas"/>
       <w:b/>
@@ -1278,16 +1569,23 @@
   <w:style w:type="character" w:customStyle="1" w:styleId="NormalTok">
     <w:name w:val="NormalTok"/>
     <w:basedOn w:val="VerbatimChar"/>
-    <w:rPr>
-      <w:rFonts w:ascii="Consolas" w:hAnsi="Consolas"/>
-      <w:sz w:val="22"/>
-      <w:shd w:val="clear" w:color="auto" w:fill="F8F8F8"/>
-    </w:rPr>
-  </w:style>
-  <w:style w:type="character" w:styleId="LineNumber">
+    <w:rsid w:val="00C76655"/>
+    <w:rPr>
+      <w:rFonts w:ascii="Consolas" w:hAnsi="Consolas"/>
+      <w:sz w:val="22"/>
+      <w:shd w:val="clear" w:color="auto" w:fill="F8F8F8"/>
+    </w:rPr>
+  </w:style>
+  <w:style w:type="character" w:styleId="Numrodeligne">
     <w:name w:val="line number"/>
-    <w:basedOn w:val="DefaultParagraphFont"/>
+    <w:basedOn w:val="Policepardfaut"/>
     <w:rsid w:val="00014752"/>
+  </w:style>
+  <w:style w:type="character" w:customStyle="1" w:styleId="CorpsdetexteCar">
+    <w:name w:val="Corps de texte Car"/>
+    <w:basedOn w:val="Policepardfaut"/>
+    <w:link w:val="Corpsdetexte"/>
+    <w:rsid w:val="00087E86"/>
   </w:style>
 </w:styles>
 </file>

</xml_diff>